<commit_message>
email is used instead of username
passwords should not be unique from user to user
</commit_message>
<xml_diff>
--- a/docs/Raport/SOR raport revised.docx
+++ b/docs/Raport/SOR raport revised.docx
@@ -1116,7 +1116,7 @@
           <w:sz w:val="22"/>
           <w:shd w:fill="auto" w:val="clear"/>
         </w:rPr>
-        <w:t xml:space="preserve">Note: The Username and password are unique for every user.</w:t>
+        <w:t xml:space="preserve">Note: The Email is unique for every user.</w:t>
       </w:r>
     </w:p>
     <w:p>
@@ -1190,7 +1190,7 @@
           <w:sz w:val="22"/>
           <w:shd w:fill="auto" w:val="clear"/>
         </w:rPr>
-        <w:t xml:space="preserve">Using the information from the registration step, like username and a password, the user can sign in into a defined account already containing random recommendations based on details provided in the registration form.</w:t>
+        <w:t xml:space="preserve">Using the information from the registration step, like email and a password, the user can sign in into a defined account already containing random recommendations based on details provided in the registration form.</w:t>
       </w:r>
     </w:p>
     <w:p>

</xml_diff>